<commit_message>
Agregando Carrito Parte 1
</commit_message>
<xml_diff>
--- a/Nuevo Documento de Microsoft Word.docx
+++ b/Nuevo Documento de Microsoft Word.docx
@@ -1909,6 +1909,35 @@
         <w:lastRenderedPageBreak/>
         <w:t>Córdoba – Villa Carlos Paz – Las Heras 280</w:t>
       </w:r>
+    </w:p>
+    <w:p>
+      <w:pPr>
+        <w:rPr>
+          <w:lang w:val="es-MX"/>
+        </w:rPr>
+      </w:pPr>
+    </w:p>
+    <w:p>
+      <w:pPr>
+        <w:spacing w:after="0"/>
+        <w:rPr>
+          <w:lang w:val="es-MX"/>
+        </w:rPr>
+      </w:pPr>
+      <w:r>
+        <w:rPr>
+          <w:lang w:val="es-MX"/>
+        </w:rPr>
+        <w:t>Colocar Botones.</w:t>
+      </w:r>
+    </w:p>
+    <w:p>
+      <w:pPr>
+        <w:spacing w:after="0"/>
+        <w:rPr>
+          <w:lang w:val="es-MX"/>
+        </w:rPr>
+      </w:pPr>
     </w:p>
     <w:p>
       <w:pPr>

</xml_diff>